<commit_message>
Update How to work with papers.docx, MA Plan.docx, and 2 more files...
</commit_message>
<xml_diff>
--- a/How to work with papers.docx
+++ b/How to work with papers.docx
@@ -301,14 +301,7 @@
           <w:sz w:val="24"/>
           <w:szCs w:val="24"/>
         </w:rPr>
-        <w:t xml:space="preserve">Fill out </w:t>
-      </w:r>
-      <w:r>
-        <w:rPr>
-          <w:sz w:val="24"/>
-          <w:szCs w:val="24"/>
-        </w:rPr>
-        <w:t>results</w:t>
+        <w:t>Fill out results</w:t>
       </w:r>
     </w:p>
     <w:p>

</xml_diff>